<commit_message>
Subir word al hub
</commit_message>
<xml_diff>
--- a/ProyectoFinalJenkinsyGit.docx
+++ b/ProyectoFinalJenkinsyGit.docx
@@ -2,7 +2,11 @@
 <file path=word/document.xml><?xml version="1.0" encoding="utf-8"?>
 <w:document xmlns:wpc="http://schemas.microsoft.com/office/word/2010/wordprocessingCanvas" xmlns:cx="http://schemas.microsoft.com/office/drawing/2014/chartex" xmlns:cx1="http://schemas.microsoft.com/office/drawing/2015/9/8/chartex" xmlns:cx2="http://schemas.microsoft.com/office/drawing/2015/10/21/chartex" xmlns:cx3="http://schemas.microsoft.com/office/drawing/2016/5/9/chartex" xmlns:cx4="http://schemas.microsoft.com/office/drawing/2016/5/10/chartex" xmlns:cx5="http://schemas.microsoft.com/office/drawing/2016/5/11/chartex" xmlns:cx6="http://schemas.microsoft.com/office/drawing/2016/5/12/chartex" xmlns:cx7="http://schemas.microsoft.com/office/drawing/2016/5/13/chartex" xmlns:cx8="http://schemas.microsoft.com/office/drawing/2016/5/14/chartex" xmlns:mc="http://schemas.openxmlformats.org/markup-compatibility/2006" xmlns:aink="http://schemas.microsoft.com/office/drawing/2016/ink" xmlns:am3d="http://schemas.microsoft.com/office/drawing/2017/model3d" xmlns:o="urn:schemas-microsoft-com:office:office" xmlns:r="http://schemas.openxmlformats.org/officeDocument/2006/relationships" xmlns:m="http://schemas.openxmlformats.org/officeDocument/2006/math" xmlns:v="urn:schemas-microsoft-com:vml" xmlns:wp14="http://schemas.microsoft.com/office/word/2010/wordprocessingDrawing" xmlns:wp="http://schemas.openxmlformats.org/drawingml/2006/wordprocessingDrawing" xmlns:w10="urn:schemas-microsoft-com:office:word" xmlns:w="http://schemas.openxmlformats.org/wordprocessingml/2006/main" xmlns:w14="http://schemas.microsoft.com/office/word/2010/wordml" xmlns:w15="http://schemas.microsoft.com/office/word/2012/wordml" xmlns:w16cex="http://schemas.microsoft.com/office/word/2018/wordml/cex" xmlns:w16cid="http://schemas.microsoft.com/office/word/2016/wordml/cid" xmlns:w16="http://schemas.microsoft.com/office/word/2018/wordml" xmlns:w16sdtdh="http://schemas.microsoft.com/office/word/2020/wordml/sdtdatahash" xmlns:w16se="http://schemas.microsoft.com/office/word/2015/wordml/symex" xmlns:wpg="http://schemas.microsoft.com/office/word/2010/wordprocessingGroup" xmlns:wpi="http://schemas.microsoft.com/office/word/2010/wordprocessingInk" xmlns:wne="http://schemas.microsoft.com/office/word/2006/wordml" xmlns:wps="http://schemas.microsoft.com/office/word/2010/wordprocessingShape" mc:Ignorable="w14 w15 w16se w16cid w16 w16cex w16sdtdh wp14">
   <w:body>
-    <w:p/>
+    <w:p>
+      <w:r>
+        <w:t>Primer commit al hub</w:t>
+      </w:r>
+    </w:p>
     <w:sectPr>
       <w:pgSz w:w="11906" w:h="16838"/>
       <w:pgMar w:top="1417" w:right="1701" w:bottom="1417" w:left="1701" w:header="708" w:footer="708" w:gutter="0"/>

</xml_diff>

<commit_message>
Instalación de Jenkins completa
</commit_message>
<xml_diff>
--- a/ProyectoFinalJenkinsyGit.docx
+++ b/ProyectoFinalJenkinsyGit.docx
@@ -3,10 +3,218 @@
 <w:document xmlns:wpc="http://schemas.microsoft.com/office/word/2010/wordprocessingCanvas" xmlns:cx="http://schemas.microsoft.com/office/drawing/2014/chartex" xmlns:cx1="http://schemas.microsoft.com/office/drawing/2015/9/8/chartex" xmlns:cx2="http://schemas.microsoft.com/office/drawing/2015/10/21/chartex" xmlns:cx3="http://schemas.microsoft.com/office/drawing/2016/5/9/chartex" xmlns:cx4="http://schemas.microsoft.com/office/drawing/2016/5/10/chartex" xmlns:cx5="http://schemas.microsoft.com/office/drawing/2016/5/11/chartex" xmlns:cx6="http://schemas.microsoft.com/office/drawing/2016/5/12/chartex" xmlns:cx7="http://schemas.microsoft.com/office/drawing/2016/5/13/chartex" xmlns:cx8="http://schemas.microsoft.com/office/drawing/2016/5/14/chartex" xmlns:mc="http://schemas.openxmlformats.org/markup-compatibility/2006" xmlns:aink="http://schemas.microsoft.com/office/drawing/2016/ink" xmlns:am3d="http://schemas.microsoft.com/office/drawing/2017/model3d" xmlns:o="urn:schemas-microsoft-com:office:office" xmlns:r="http://schemas.openxmlformats.org/officeDocument/2006/relationships" xmlns:m="http://schemas.openxmlformats.org/officeDocument/2006/math" xmlns:v="urn:schemas-microsoft-com:vml" xmlns:wp14="http://schemas.microsoft.com/office/word/2010/wordprocessingDrawing" xmlns:wp="http://schemas.openxmlformats.org/drawingml/2006/wordprocessingDrawing" xmlns:w10="urn:schemas-microsoft-com:office:word" xmlns:w="http://schemas.openxmlformats.org/wordprocessingml/2006/main" xmlns:w14="http://schemas.microsoft.com/office/word/2010/wordml" xmlns:w15="http://schemas.microsoft.com/office/word/2012/wordml" xmlns:w16cex="http://schemas.microsoft.com/office/word/2018/wordml/cex" xmlns:w16cid="http://schemas.microsoft.com/office/word/2016/wordml/cid" xmlns:w16="http://schemas.microsoft.com/office/word/2018/wordml" xmlns:w16sdtdh="http://schemas.microsoft.com/office/word/2020/wordml/sdtdatahash" xmlns:w16se="http://schemas.microsoft.com/office/word/2015/wordml/symex" xmlns:wpg="http://schemas.microsoft.com/office/word/2010/wordprocessingGroup" xmlns:wpi="http://schemas.microsoft.com/office/word/2010/wordprocessingInk" xmlns:wne="http://schemas.microsoft.com/office/word/2006/wordml" xmlns:wps="http://schemas.microsoft.com/office/word/2010/wordprocessingShape" mc:Ignorable="w14 w15 w16se w16cid w16 w16cex w16sdtdh wp14">
   <w:body>
     <w:p>
-      <w:r>
-        <w:t>Primer commit al hub</w:t>
-      </w:r>
-    </w:p>
+      <w:pPr>
+        <w:rPr>
+          <w:b/>
+          <w:bCs/>
+        </w:rPr>
+      </w:pPr>
+      <w:r>
+        <w:rPr>
+          <w:b/>
+          <w:bCs/>
+        </w:rPr>
+        <w:t>Instalacion de java (comandos)</w:t>
+      </w:r>
+    </w:p>
+    <w:p>
+      <w:r>
+        <w:t>Sudo apt-get update</w:t>
+      </w:r>
+    </w:p>
+    <w:p>
+      <w:r>
+        <w:t>sudo apt install openjdk-8-jdk</w:t>
+      </w:r>
+    </w:p>
+    <w:p>
+      <w:pPr>
+        <w:rPr>
+          <w:b/>
+          <w:bCs/>
+        </w:rPr>
+      </w:pPr>
+      <w:r>
+        <w:rPr>
+          <w:b/>
+          <w:bCs/>
+        </w:rPr>
+        <w:t>Añadir repositorio de Jenkins</w:t>
+      </w:r>
+    </w:p>
+    <w:p>
+      <w:r>
+        <w:t>wget –q –O - https://pkg.jenkins.io/debian/jenkins.io.key | sudo apt-key add –</w:t>
+      </w:r>
+    </w:p>
+    <w:p>
+      <w:pPr>
+        <w:rPr>
+          <w:b/>
+          <w:bCs/>
+        </w:rPr>
+      </w:pPr>
+      <w:r>
+        <w:rPr>
+          <w:b/>
+          <w:bCs/>
+        </w:rPr>
+        <w:t>Editar sources.list</w:t>
+      </w:r>
+    </w:p>
+    <w:p>
+      <w:r>
+        <w:t>sudo nano /etc/apt/sources.list</w:t>
+      </w:r>
+    </w:p>
+    <w:p>
+      <w:r>
+        <w:t>deb https://pkg.jenkins.io/debian binary</w:t>
+      </w:r>
+      <w:r>
+        <w:t>/</w:t>
+      </w:r>
+    </w:p>
+    <w:p>
+      <w:r>
+        <w:br w:type="page"/>
+      </w:r>
+    </w:p>
+    <w:p/>
+    <w:p>
+      <w:pPr>
+        <w:rPr>
+          <w:b/>
+          <w:bCs/>
+          <w:i/>
+          <w:iCs/>
+          <w:sz w:val="28"/>
+          <w:szCs w:val="28"/>
+        </w:rPr>
+      </w:pPr>
+      <w:r>
+        <w:rPr>
+          <w:b/>
+          <w:bCs/>
+          <w:i/>
+          <w:iCs/>
+          <w:sz w:val="28"/>
+          <w:szCs w:val="28"/>
+        </w:rPr>
+        <w:t>Bibliografia</w:t>
+      </w:r>
+    </w:p>
+    <w:p>
+      <w:hyperlink r:id="rId4" w:history="1">
+        <w:r>
+          <w:rPr>
+            <w:rStyle w:val="Hipervnculo"/>
+          </w:rPr>
+          <w:t>https://www.blazemeter.com/blog/how-to-integrate-your-github-repository-to-your-jenkins-project</w:t>
+        </w:r>
+      </w:hyperlink>
+    </w:p>
+    <w:p>
+      <w:hyperlink r:id="rId5" w:history="1">
+        <w:r>
+          <w:rPr>
+            <w:rStyle w:val="Hipervnculo"/>
+          </w:rPr>
+          <w:t>https://www.guru99.com/jenkins-github-integration.html</w:t>
+        </w:r>
+      </w:hyperlink>
+    </w:p>
+    <w:p>
+      <w:hyperlink r:id="rId6" w:history="1">
+        <w:r>
+          <w:rPr>
+            <w:rStyle w:val="Hipervnculo"/>
+          </w:rPr>
+          <w:t>https://www.youtube.com/watch?v=bGqS0f4Utn4</w:t>
+        </w:r>
+      </w:hyperlink>
+    </w:p>
+    <w:p>
+      <w:hyperlink r:id="rId7" w:history="1">
+        <w:r>
+          <w:rPr>
+            <w:rStyle w:val="Hipervnculo"/>
+          </w:rPr>
+          <w:t>https://www.youtube.com/watch?v=rwbN6JjDCXo</w:t>
+        </w:r>
+      </w:hyperlink>
+    </w:p>
+    <w:p>
+      <w:hyperlink r:id="rId8" w:history="1">
+        <w:r>
+          <w:rPr>
+            <w:rStyle w:val="Hipervnculo"/>
+          </w:rPr>
+          <w:t>https://www.hostinger.com/tutorials/how-to-install-jenkins-on-ubuntu/</w:t>
+        </w:r>
+      </w:hyperlink>
+    </w:p>
+    <w:p>
+      <w:hyperlink r:id="rId9" w:history="1">
+        <w:r>
+          <w:rPr>
+            <w:rStyle w:val="Hipervnculo"/>
+          </w:rPr>
+          <w:t>https://linuxize.com/post/how-to-install-jenkins-on-ubuntu-18-04/</w:t>
+        </w:r>
+      </w:hyperlink>
+    </w:p>
+    <w:p>
+      <w:hyperlink r:id="rId10" w:history="1">
+        <w:r>
+          <w:rPr>
+            <w:rStyle w:val="Hipervnculo"/>
+          </w:rPr>
+          <w:t>https://www.jenkins.io/doc/book/installing/</w:t>
+        </w:r>
+      </w:hyperlink>
+    </w:p>
+    <w:p>
+      <w:hyperlink r:id="rId11" w:history="1">
+        <w:r>
+          <w:rPr>
+            <w:rStyle w:val="Hipervnculo"/>
+          </w:rPr>
+          <w:t>https://www.digitalocean.com/community/tutorials/how-to-install-jenkins-on-ubuntu-18-04-es</w:t>
+        </w:r>
+      </w:hyperlink>
+    </w:p>
+    <w:p>
+      <w:hyperlink r:id="rId12" w:history="1">
+        <w:r>
+          <w:rPr>
+            <w:rStyle w:val="Hipervnculo"/>
+          </w:rPr>
+          <w:t>https://www.guru99.com/download-install-jenkins.html</w:t>
+        </w:r>
+      </w:hyperlink>
+    </w:p>
+    <w:p>
+      <w:hyperlink r:id="rId13" w:history="1">
+        <w:r>
+          <w:rPr>
+            <w:rStyle w:val="Hipervnculo"/>
+          </w:rPr>
+          <w:t>https://phoenixnap.com/kb/install-jenkins-ubuntu</w:t>
+        </w:r>
+      </w:hyperlink>
+    </w:p>
+    <w:p>
+      <w:hyperlink r:id="rId14" w:history="1">
+        <w:r>
+          <w:rPr>
+            <w:rStyle w:val="Hipervnculo"/>
+          </w:rPr>
+          <w:t>https://www.techrepublic.com/article/how-to-install-jenkins-on-ubuntu-server-18-04/</w:t>
+        </w:r>
+      </w:hyperlink>
+    </w:p>
+    <w:p/>
     <w:sectPr>
       <w:pgSz w:w="11906" w:h="16838"/>
       <w:pgMar w:top="1417" w:right="1701" w:bottom="1417" w:left="1701" w:header="708" w:footer="708" w:gutter="0"/>
@@ -443,6 +651,29 @@
     <w:semiHidden/>
     <w:unhideWhenUsed/>
   </w:style>
+  <w:style w:type="character" w:styleId="Hipervnculo">
+    <w:name w:val="Hyperlink"/>
+    <w:basedOn w:val="Fuentedeprrafopredeter"/>
+    <w:uiPriority w:val="99"/>
+    <w:unhideWhenUsed/>
+    <w:rsid w:val="00882D5C"/>
+    <w:rPr>
+      <w:color w:val="0563C1" w:themeColor="hyperlink"/>
+      <w:u w:val="single"/>
+    </w:rPr>
+  </w:style>
+  <w:style w:type="character" w:styleId="Mencinsinresolver">
+    <w:name w:val="Unresolved Mention"/>
+    <w:basedOn w:val="Fuentedeprrafopredeter"/>
+    <w:uiPriority w:val="99"/>
+    <w:semiHidden/>
+    <w:unhideWhenUsed/>
+    <w:rsid w:val="00882D5C"/>
+    <w:rPr>
+      <w:color w:val="605E5C"/>
+      <w:shd w:val="clear" w:color="auto" w:fill="E1DFDD"/>
+    </w:rPr>
+  </w:style>
 </w:styles>
 </file>
 

</xml_diff>

<commit_message>
Añadido el plugin de GitHub
</commit_message>
<xml_diff>
--- a/ProyectoFinalJenkinsyGit.docx
+++ b/ProyectoFinalJenkinsyGit.docx
@@ -9,22 +9,60 @@
           <w:bCs/>
         </w:rPr>
       </w:pPr>
-      <w:r>
-        <w:rPr>
-          <w:b/>
-          <w:bCs/>
-        </w:rPr>
-        <w:t>Instalacion de java (comandos)</w:t>
-      </w:r>
-    </w:p>
-    <w:p>
-      <w:r>
-        <w:t>Sudo apt-get update</w:t>
-      </w:r>
-    </w:p>
-    <w:p>
-      <w:r>
-        <w:t>sudo apt install openjdk-8-jdk</w:t>
+      <w:proofErr w:type="spellStart"/>
+      <w:r>
+        <w:rPr>
+          <w:b/>
+          <w:bCs/>
+        </w:rPr>
+        <w:t>Instalacion</w:t>
+      </w:r>
+      <w:proofErr w:type="spellEnd"/>
+      <w:r>
+        <w:rPr>
+          <w:b/>
+          <w:bCs/>
+        </w:rPr>
+        <w:t xml:space="preserve"> de java (comandos)</w:t>
+      </w:r>
+    </w:p>
+    <w:p>
+      <w:r>
+        <w:t xml:space="preserve">Sudo </w:t>
+      </w:r>
+      <w:proofErr w:type="spellStart"/>
+      <w:r>
+        <w:t>apt-get</w:t>
+      </w:r>
+      <w:proofErr w:type="spellEnd"/>
+      <w:r>
+        <w:t xml:space="preserve"> </w:t>
+      </w:r>
+      <w:proofErr w:type="spellStart"/>
+      <w:r>
+        <w:t>update</w:t>
+      </w:r>
+      <w:proofErr w:type="spellEnd"/>
+    </w:p>
+    <w:p>
+      <w:r>
+        <w:t xml:space="preserve">sudo </w:t>
+      </w:r>
+      <w:proofErr w:type="spellStart"/>
+      <w:r>
+        <w:t>apt</w:t>
+      </w:r>
+      <w:proofErr w:type="spellEnd"/>
+      <w:r>
+        <w:t xml:space="preserve"> </w:t>
+      </w:r>
+      <w:proofErr w:type="spellStart"/>
+      <w:r>
+        <w:t>install</w:t>
+      </w:r>
+      <w:proofErr w:type="spellEnd"/>
+      <w:r>
+        <w:t xml:space="preserve"> openjdk-8-jdk</w:t>
       </w:r>
     </w:p>
     <w:p>
@@ -43,8 +81,29 @@
       </w:r>
     </w:p>
     <w:p>
-      <w:r>
-        <w:t>wget –q –O - https://pkg.jenkins.io/debian/jenkins.io.key | sudo apt-key add –</w:t>
+      <w:proofErr w:type="spellStart"/>
+      <w:r>
+        <w:t>wget</w:t>
+      </w:r>
+      <w:proofErr w:type="spellEnd"/>
+      <w:r>
+        <w:t xml:space="preserve"> –q –O - https://pkg.jenkins.io/debian/jenkins.io.key | sudo </w:t>
+      </w:r>
+      <w:proofErr w:type="spellStart"/>
+      <w:r>
+        <w:t>apt-key</w:t>
+      </w:r>
+      <w:proofErr w:type="spellEnd"/>
+      <w:r>
+        <w:t xml:space="preserve"> </w:t>
+      </w:r>
+      <w:proofErr w:type="spellStart"/>
+      <w:r>
+        <w:t>add</w:t>
+      </w:r>
+      <w:proofErr w:type="spellEnd"/>
+      <w:r>
+        <w:t xml:space="preserve"> –</w:t>
       </w:r>
     </w:p>
     <w:p>
@@ -59,23 +118,137 @@
           <w:b/>
           <w:bCs/>
         </w:rPr>
-        <w:t>Editar sources.list</w:t>
-      </w:r>
-    </w:p>
-    <w:p>
-      <w:r>
-        <w:t>sudo nano /etc/apt/sources.list</w:t>
-      </w:r>
-    </w:p>
-    <w:p>
-      <w:r>
-        <w:t>deb https://pkg.jenkins.io/debian binary</w:t>
-      </w:r>
+        <w:t xml:space="preserve">Editar </w:t>
+      </w:r>
+      <w:proofErr w:type="spellStart"/>
+      <w:r>
+        <w:rPr>
+          <w:b/>
+          <w:bCs/>
+        </w:rPr>
+        <w:t>sources.list</w:t>
+      </w:r>
+      <w:proofErr w:type="spellEnd"/>
+    </w:p>
+    <w:p>
+      <w:r>
+        <w:t>sudo nano /</w:t>
+      </w:r>
+      <w:proofErr w:type="spellStart"/>
+      <w:r>
+        <w:t>etc</w:t>
+      </w:r>
+      <w:proofErr w:type="spellEnd"/>
       <w:r>
         <w:t>/</w:t>
       </w:r>
-    </w:p>
-    <w:p>
+      <w:proofErr w:type="spellStart"/>
+      <w:r>
+        <w:t>apt</w:t>
+      </w:r>
+      <w:proofErr w:type="spellEnd"/>
+      <w:r>
+        <w:t>/</w:t>
+      </w:r>
+      <w:proofErr w:type="spellStart"/>
+      <w:r>
+        <w:t>sources.list</w:t>
+      </w:r>
+      <w:proofErr w:type="spellEnd"/>
+    </w:p>
+    <w:p>
+      <w:proofErr w:type="spellStart"/>
+      <w:r>
+        <w:t>deb</w:t>
+      </w:r>
+      <w:proofErr w:type="spellEnd"/>
+      <w:r>
+        <w:t xml:space="preserve"> </w:t>
+      </w:r>
+      <w:hyperlink r:id="rId4" w:history="1">
+        <w:r>
+          <w:rPr>
+            <w:rStyle w:val="Hipervnculo"/>
+          </w:rPr>
+          <w:t>https://pkg.jenkins.io/debian binary/</w:t>
+        </w:r>
+      </w:hyperlink>
+    </w:p>
+    <w:p>
+      <w:pPr>
+        <w:rPr>
+          <w:b/>
+          <w:bCs/>
+        </w:rPr>
+      </w:pPr>
+      <w:r>
+        <w:rPr>
+          <w:b/>
+          <w:bCs/>
+        </w:rPr>
+        <w:t xml:space="preserve">Instalar </w:t>
+      </w:r>
+      <w:proofErr w:type="spellStart"/>
+      <w:r>
+        <w:rPr>
+          <w:b/>
+          <w:bCs/>
+        </w:rPr>
+        <w:t>jenkins</w:t>
+      </w:r>
+      <w:proofErr w:type="spellEnd"/>
+    </w:p>
+    <w:p>
+      <w:r>
+        <w:t xml:space="preserve">sudo </w:t>
+      </w:r>
+      <w:proofErr w:type="spellStart"/>
+      <w:r>
+        <w:t>apt-get</w:t>
+      </w:r>
+      <w:proofErr w:type="spellEnd"/>
+      <w:r>
+        <w:t xml:space="preserve"> </w:t>
+      </w:r>
+      <w:proofErr w:type="spellStart"/>
+      <w:r>
+        <w:t>install</w:t>
+      </w:r>
+      <w:proofErr w:type="spellEnd"/>
+      <w:r>
+        <w:t xml:space="preserve"> </w:t>
+      </w:r>
+      <w:proofErr w:type="spellStart"/>
+      <w:r>
+        <w:t>jenkins</w:t>
+      </w:r>
+      <w:proofErr w:type="spellEnd"/>
+    </w:p>
+    <w:p>
+      <w:r>
+        <w:t xml:space="preserve">sudo </w:t>
+      </w:r>
+      <w:proofErr w:type="spellStart"/>
+      <w:r>
+        <w:t>systemctl</w:t>
+      </w:r>
+      <w:proofErr w:type="spellEnd"/>
+      <w:r>
+        <w:t xml:space="preserve"> </w:t>
+      </w:r>
+      <w:proofErr w:type="spellStart"/>
+      <w:r>
+        <w:t>start</w:t>
+      </w:r>
+      <w:proofErr w:type="spellEnd"/>
+      <w:r>
+        <w:t xml:space="preserve"> </w:t>
+      </w:r>
+      <w:proofErr w:type="spellStart"/>
+      <w:r>
+        <w:t>jenkins</w:t>
+      </w:r>
+      <w:proofErr w:type="spellEnd"/>
       <w:r>
         <w:br w:type="page"/>
       </w:r>
@@ -92,6 +265,7 @@
           <w:szCs w:val="28"/>
         </w:rPr>
       </w:pPr>
+      <w:proofErr w:type="spellStart"/>
       <w:r>
         <w:rPr>
           <w:b/>
@@ -103,9 +277,10 @@
         </w:rPr>
         <w:t>Bibliografia</w:t>
       </w:r>
-    </w:p>
-    <w:p>
-      <w:hyperlink r:id="rId4" w:history="1">
+      <w:proofErr w:type="spellEnd"/>
+    </w:p>
+    <w:p>
+      <w:hyperlink r:id="rId5" w:history="1">
         <w:r>
           <w:rPr>
             <w:rStyle w:val="Hipervnculo"/>
@@ -115,7 +290,7 @@
       </w:hyperlink>
     </w:p>
     <w:p>
-      <w:hyperlink r:id="rId5" w:history="1">
+      <w:hyperlink r:id="rId6" w:history="1">
         <w:r>
           <w:rPr>
             <w:rStyle w:val="Hipervnculo"/>
@@ -125,7 +300,7 @@
       </w:hyperlink>
     </w:p>
     <w:p>
-      <w:hyperlink r:id="rId6" w:history="1">
+      <w:hyperlink r:id="rId7" w:history="1">
         <w:r>
           <w:rPr>
             <w:rStyle w:val="Hipervnculo"/>
@@ -135,7 +310,7 @@
       </w:hyperlink>
     </w:p>
     <w:p>
-      <w:hyperlink r:id="rId7" w:history="1">
+      <w:hyperlink r:id="rId8" w:history="1">
         <w:r>
           <w:rPr>
             <w:rStyle w:val="Hipervnculo"/>
@@ -145,7 +320,7 @@
       </w:hyperlink>
     </w:p>
     <w:p>
-      <w:hyperlink r:id="rId8" w:history="1">
+      <w:hyperlink r:id="rId9" w:history="1">
         <w:r>
           <w:rPr>
             <w:rStyle w:val="Hipervnculo"/>
@@ -155,7 +330,7 @@
       </w:hyperlink>
     </w:p>
     <w:p>
-      <w:hyperlink r:id="rId9" w:history="1">
+      <w:hyperlink r:id="rId10" w:history="1">
         <w:r>
           <w:rPr>
             <w:rStyle w:val="Hipervnculo"/>
@@ -165,7 +340,7 @@
       </w:hyperlink>
     </w:p>
     <w:p>
-      <w:hyperlink r:id="rId10" w:history="1">
+      <w:hyperlink r:id="rId11" w:history="1">
         <w:r>
           <w:rPr>
             <w:rStyle w:val="Hipervnculo"/>
@@ -175,7 +350,7 @@
       </w:hyperlink>
     </w:p>
     <w:p>
-      <w:hyperlink r:id="rId11" w:history="1">
+      <w:hyperlink r:id="rId12" w:history="1">
         <w:r>
           <w:rPr>
             <w:rStyle w:val="Hipervnculo"/>
@@ -185,7 +360,7 @@
       </w:hyperlink>
     </w:p>
     <w:p>
-      <w:hyperlink r:id="rId12" w:history="1">
+      <w:hyperlink r:id="rId13" w:history="1">
         <w:r>
           <w:rPr>
             <w:rStyle w:val="Hipervnculo"/>
@@ -195,7 +370,7 @@
       </w:hyperlink>
     </w:p>
     <w:p>
-      <w:hyperlink r:id="rId13" w:history="1">
+      <w:hyperlink r:id="rId14" w:history="1">
         <w:r>
           <w:rPr>
             <w:rStyle w:val="Hipervnculo"/>
@@ -205,7 +380,12 @@
       </w:hyperlink>
     </w:p>
     <w:p>
-      <w:hyperlink r:id="rId14" w:history="1">
+      <w:pPr>
+        <w:rPr>
+          <w:rStyle w:val="Hipervnculo"/>
+        </w:rPr>
+      </w:pPr>
+      <w:hyperlink r:id="rId15" w:history="1">
         <w:r>
           <w:rPr>
             <w:rStyle w:val="Hipervnculo"/>
@@ -214,6 +394,17 @@
         </w:r>
       </w:hyperlink>
     </w:p>
+    <w:p>
+      <w:hyperlink r:id="rId16" w:history="1">
+        <w:r>
+          <w:rPr>
+            <w:rStyle w:val="Hipervnculo"/>
+          </w:rPr>
+          <w:t>https://www.youtube.com/watch?v=1jNXEWTBgDo</w:t>
+        </w:r>
+      </w:hyperlink>
+    </w:p>
+    <w:p/>
     <w:p/>
     <w:sectPr>
       <w:pgSz w:w="11906" w:h="16838"/>

</xml_diff>

<commit_message>
Comienzo de los archivos con información del sistema
</commit_message>
<xml_diff>
--- a/ProyectoFinalJenkinsyGit.docx
+++ b/ProyectoFinalJenkinsyGit.docx
@@ -170,7 +170,21 @@
           <w:rPr>
             <w:rStyle w:val="Hipervnculo"/>
           </w:rPr>
-          <w:t>https://pkg.jenkins.io/debian binary/</w:t>
+          <w:t xml:space="preserve">https://pkg.jenkins.io/debian </w:t>
+        </w:r>
+        <w:proofErr w:type="spellStart"/>
+        <w:r>
+          <w:rPr>
+            <w:rStyle w:val="Hipervnculo"/>
+          </w:rPr>
+          <w:t>binary</w:t>
+        </w:r>
+        <w:proofErr w:type="spellEnd"/>
+        <w:r>
+          <w:rPr>
+            <w:rStyle w:val="Hipervnculo"/>
+          </w:rPr>
+          <w:t>/</w:t>
         </w:r>
       </w:hyperlink>
     </w:p>
@@ -244,15 +258,16 @@
       <w:r>
         <w:t xml:space="preserve"> </w:t>
       </w:r>
-      <w:proofErr w:type="spellStart"/>
-      <w:r>
-        <w:t>jenkins</w:t>
-      </w:r>
-      <w:proofErr w:type="spellEnd"/>
-      <w:r>
-        <w:br w:type="page"/>
-      </w:r>
-    </w:p>
+      <w:r>
+        <w:t>Jenkins</w:t>
+      </w:r>
+    </w:p>
+    <w:p>
+      <w:r>
+        <w:t>Luego vino el plugin</w:t>
+      </w:r>
+    </w:p>
+    <w:p/>
     <w:p/>
     <w:p>
       <w:pPr>
@@ -401,6 +416,16 @@
             <w:rStyle w:val="Hipervnculo"/>
           </w:rPr>
           <w:t>https://www.youtube.com/watch?v=1jNXEWTBgDo</w:t>
+        </w:r>
+      </w:hyperlink>
+    </w:p>
+    <w:p>
+      <w:hyperlink r:id="rId17" w:history="1">
+        <w:r>
+          <w:rPr>
+            <w:rStyle w:val="Hipervnculo"/>
+          </w:rPr>
+          <w:t>https://www.youtube.com/watch?v=63HEKFh8T2c</w:t>
         </w:r>
       </w:hyperlink>
     </w:p>

</xml_diff>

<commit_message>
Crear Trabajo con GIT
</commit_message>
<xml_diff>
--- a/ProyectoFinalJenkinsyGit.docx
+++ b/ProyectoFinalJenkinsyGit.docx
@@ -358,23 +358,17 @@
           </wp:anchor>
         </w:drawing>
       </w:r>
-      <w:r>
-        <w:br w:type="page"/>
-      </w:r>
-    </w:p>
-    <w:p>
-      <w:pPr>
-        <w:jc w:val="both"/>
-      </w:pPr>
-    </w:p>
-    <w:p>
-      <w:pPr>
-        <w:ind w:left="708"/>
-        <w:jc w:val="both"/>
-        <w:rPr>
-          <w:b/>
-          <w:bCs/>
-        </w:rPr>
+    </w:p>
+    <w:p/>
+    <w:p/>
+    <w:p/>
+    <w:p/>
+    <w:p/>
+    <w:p/>
+    <w:p/>
+    <w:p>
+      <w:pPr>
+        <w:jc w:val="center"/>
       </w:pPr>
       <w:r>
         <w:rPr>
@@ -383,7 +377,8 @@
           <w:sz w:val="56"/>
           <w:szCs w:val="56"/>
         </w:rPr>
-        <w:br w:type="page"/>
+        <w:lastRenderedPageBreak/>
+        <w:t>GIT</w:t>
       </w:r>
     </w:p>
     <w:p>
@@ -404,12 +399,28 @@
           <w:bCs/>
         </w:rPr>
       </w:pPr>
-      <w:proofErr w:type="spellStart"/>
-      <w:r>
-        <w:rPr>
-          <w:b/>
-          <w:bCs/>
-        </w:rPr>
+      <w:r>
+        <w:rPr>
+          <w:b/>
+          <w:bCs/>
+        </w:rPr>
+        <w:br w:type="page"/>
+      </w:r>
+    </w:p>
+    <w:p>
+      <w:pPr>
+        <w:rPr>
+          <w:b/>
+          <w:bCs/>
+        </w:rPr>
+      </w:pPr>
+      <w:proofErr w:type="spellStart"/>
+      <w:r>
+        <w:rPr>
+          <w:b/>
+          <w:bCs/>
+        </w:rPr>
+        <w:lastRenderedPageBreak/>
         <w:t>Instalacion</w:t>
       </w:r>
       <w:proofErr w:type="spellEnd"/>

</xml_diff>

<commit_message>
Acabada la documentacìón de Git
</commit_message>
<xml_diff>
--- a/ProyectoFinalJenkinsyGit.docx
+++ b/ProyectoFinalJenkinsyGit.docx
@@ -50,15 +50,20 @@
     </w:p>
     <w:p>
       <w:pPr>
-        <w:rPr>
-          <w:b/>
-          <w:bCs/>
-        </w:rPr>
-      </w:pPr>
-      <w:r>
-        <w:rPr>
-          <w:b/>
-          <w:bCs/>
+        <w:jc w:val="center"/>
+        <w:rPr>
+          <w:b/>
+          <w:bCs/>
+          <w:sz w:val="56"/>
+          <w:szCs w:val="56"/>
+        </w:rPr>
+      </w:pPr>
+      <w:r>
+        <w:rPr>
+          <w:b/>
+          <w:bCs/>
+          <w:sz w:val="56"/>
+          <w:szCs w:val="56"/>
         </w:rPr>
         <w:lastRenderedPageBreak/>
         <w:t>Índice</w:t>
@@ -69,6 +74,128 @@
         <w:rPr>
           <w:b/>
           <w:bCs/>
+          <w:sz w:val="28"/>
+          <w:szCs w:val="28"/>
+        </w:rPr>
+      </w:pPr>
+      <w:r>
+        <w:rPr>
+          <w:b/>
+          <w:bCs/>
+          <w:sz w:val="28"/>
+          <w:szCs w:val="28"/>
+        </w:rPr>
+        <w:t>1. Introducción</w:t>
+      </w:r>
+    </w:p>
+    <w:p>
+      <w:pPr>
+        <w:rPr>
+          <w:b/>
+          <w:bCs/>
+          <w:sz w:val="28"/>
+          <w:szCs w:val="28"/>
+        </w:rPr>
+      </w:pPr>
+      <w:r>
+        <w:rPr>
+          <w:b/>
+          <w:bCs/>
+          <w:sz w:val="28"/>
+          <w:szCs w:val="28"/>
+        </w:rPr>
+        <w:t xml:space="preserve">2. </w:t>
+      </w:r>
+      <w:r>
+        <w:rPr>
+          <w:b/>
+          <w:bCs/>
+          <w:sz w:val="28"/>
+          <w:szCs w:val="28"/>
+        </w:rPr>
+        <w:t>Jenkins</w:t>
+      </w:r>
+    </w:p>
+    <w:p>
+      <w:pPr>
+        <w:rPr>
+          <w:b/>
+          <w:bCs/>
+          <w:sz w:val="28"/>
+          <w:szCs w:val="28"/>
+        </w:rPr>
+      </w:pPr>
+      <w:r>
+        <w:rPr>
+          <w:b/>
+          <w:bCs/>
+          <w:sz w:val="28"/>
+          <w:szCs w:val="28"/>
+        </w:rPr>
+        <w:t xml:space="preserve">3. </w:t>
+      </w:r>
+      <w:r>
+        <w:rPr>
+          <w:b/>
+          <w:bCs/>
+          <w:sz w:val="28"/>
+          <w:szCs w:val="28"/>
+        </w:rPr>
+        <w:t>Git y GitHub</w:t>
+      </w:r>
+    </w:p>
+    <w:p>
+      <w:pPr>
+        <w:rPr>
+          <w:b/>
+          <w:bCs/>
+          <w:sz w:val="28"/>
+          <w:szCs w:val="28"/>
+        </w:rPr>
+      </w:pPr>
+      <w:r>
+        <w:rPr>
+          <w:b/>
+          <w:bCs/>
+          <w:sz w:val="28"/>
+          <w:szCs w:val="28"/>
+        </w:rPr>
+        <w:t xml:space="preserve">4. </w:t>
+      </w:r>
+      <w:r>
+        <w:rPr>
+          <w:b/>
+          <w:bCs/>
+          <w:sz w:val="28"/>
+          <w:szCs w:val="28"/>
+        </w:rPr>
+        <w:t>Instalación</w:t>
+      </w:r>
+    </w:p>
+    <w:p>
+      <w:pPr>
+        <w:rPr>
+          <w:b/>
+          <w:bCs/>
+          <w:sz w:val="28"/>
+          <w:szCs w:val="28"/>
+        </w:rPr>
+      </w:pPr>
+      <w:r>
+        <w:rPr>
+          <w:b/>
+          <w:bCs/>
+          <w:sz w:val="28"/>
+          <w:szCs w:val="28"/>
+        </w:rPr>
+        <w:t xml:space="preserve">5. </w:t>
+      </w:r>
+    </w:p>
+    <w:p>
+      <w:pPr>
+        <w:rPr>
+          <w:b/>
+          <w:bCs/>
         </w:rPr>
       </w:pPr>
       <w:r>
@@ -91,17 +218,74 @@
       </w:pPr>
       <w:r>
         <w:rPr>
+          <w:b/>
+          <w:bCs/>
+          <w:sz w:val="56"/>
+          <w:szCs w:val="56"/>
+        </w:rPr>
+        <w:lastRenderedPageBreak/>
+        <w:t>Introducción</w:t>
+      </w:r>
+    </w:p>
+    <w:p>
+      <w:pPr>
+        <w:jc w:val="both"/>
+      </w:pPr>
+      <w:r>
+        <w:t xml:space="preserve">En este proyecto vamos a aprender a montar un servidor con Jenkins, </w:t>
+      </w:r>
+      <w:r>
+        <w:t>ejecute tareas de monitorización en el servidor y gracias a una integración con Git, subirlo al servidor remoto.</w:t>
+      </w:r>
+    </w:p>
+    <w:p>
+      <w:pPr>
+        <w:jc w:val="both"/>
+      </w:pPr>
+    </w:p>
+    <w:p>
+      <w:pPr>
+        <w:jc w:val="both"/>
+      </w:pPr>
+    </w:p>
+    <w:p>
+      <w:pPr>
+        <w:rPr>
+          <w:b/>
+          <w:bCs/>
+        </w:rPr>
+      </w:pPr>
+      <w:r>
+        <w:rPr>
+          <w:b/>
+          <w:bCs/>
+        </w:rPr>
+        <w:br w:type="page"/>
+      </w:r>
+    </w:p>
+    <w:p>
+      <w:pPr>
+        <w:jc w:val="center"/>
+        <w:rPr>
+          <w:b/>
+          <w:bCs/>
+          <w:sz w:val="56"/>
+          <w:szCs w:val="56"/>
+        </w:rPr>
+      </w:pPr>
+      <w:r>
+        <w:rPr>
           <w:noProof/>
         </w:rPr>
         <w:lastRenderedPageBreak/>
         <w:drawing>
-          <wp:anchor distT="0" distB="0" distL="114300" distR="114300" simplePos="0" relativeHeight="251658240" behindDoc="1" locked="0" layoutInCell="1" allowOverlap="1" wp14:anchorId="70B85445" wp14:editId="2CAD909F">
+          <wp:anchor distT="0" distB="0" distL="114300" distR="114300" simplePos="0" relativeHeight="251658240" behindDoc="1" locked="0" layoutInCell="1" allowOverlap="1" wp14:anchorId="70B85445" wp14:editId="5C7B3E5C">
             <wp:simplePos x="0" y="0"/>
             <wp:positionH relativeFrom="margin">
-              <wp:posOffset>3171190</wp:posOffset>
+              <wp:posOffset>2904490</wp:posOffset>
             </wp:positionH>
             <wp:positionV relativeFrom="paragraph">
-              <wp:posOffset>-1023620</wp:posOffset>
+              <wp:posOffset>-1004570</wp:posOffset>
             </wp:positionV>
             <wp:extent cx="1752600" cy="1752600"/>
             <wp:effectExtent l="0" t="0" r="0" b="0"/>
@@ -369,41 +553,378 @@
     <w:p>
       <w:pPr>
         <w:jc w:val="center"/>
-      </w:pPr>
-      <w:r>
         <w:rPr>
           <w:b/>
           <w:bCs/>
           <w:sz w:val="56"/>
           <w:szCs w:val="56"/>
         </w:rPr>
+      </w:pPr>
+      <w:r>
         <w:lastRenderedPageBreak/>
-        <w:t>GIT</w:t>
+        <w:drawing>
+          <wp:anchor distT="0" distB="0" distL="114300" distR="114300" simplePos="0" relativeHeight="251660288" behindDoc="1" locked="0" layoutInCell="1" allowOverlap="1" wp14:anchorId="42E7FBB0" wp14:editId="2DDD6478">
+            <wp:simplePos x="0" y="0"/>
+            <wp:positionH relativeFrom="margin">
+              <wp:align>center</wp:align>
+            </wp:positionH>
+            <wp:positionV relativeFrom="paragraph">
+              <wp:posOffset>-371475</wp:posOffset>
+            </wp:positionV>
+            <wp:extent cx="2000250" cy="833438"/>
+            <wp:effectExtent l="0" t="0" r="0" b="5080"/>
+            <wp:wrapNone/>
+            <wp:docPr id="4" name="Imagen 4"/>
+            <wp:cNvGraphicFramePr>
+              <a:graphicFrameLocks xmlns:a="http://schemas.openxmlformats.org/drawingml/2006/main" noChangeAspect="1"/>
+            </wp:cNvGraphicFramePr>
+            <a:graphic xmlns:a="http://schemas.openxmlformats.org/drawingml/2006/main">
+              <a:graphicData uri="http://schemas.openxmlformats.org/drawingml/2006/picture">
+                <pic:pic xmlns:pic="http://schemas.openxmlformats.org/drawingml/2006/picture">
+                  <pic:nvPicPr>
+                    <pic:cNvPr id="1" name=""/>
+                    <pic:cNvPicPr/>
+                  </pic:nvPicPr>
+                  <pic:blipFill>
+                    <a:blip r:embed="rId10">
+                      <a:extLst>
+                        <a:ext uri="{28A0092B-C50C-407E-A947-70E740481C1C}">
+                          <a14:useLocalDpi xmlns:a14="http://schemas.microsoft.com/office/drawing/2010/main" val="0"/>
+                        </a:ext>
+                      </a:extLst>
+                    </a:blip>
+                    <a:stretch>
+                      <a:fillRect/>
+                    </a:stretch>
+                  </pic:blipFill>
+                  <pic:spPr>
+                    <a:xfrm>
+                      <a:off x="0" y="0"/>
+                      <a:ext cx="2000250" cy="833438"/>
+                    </a:xfrm>
+                    <a:prstGeom prst="rect">
+                      <a:avLst/>
+                    </a:prstGeom>
+                  </pic:spPr>
+                </pic:pic>
+              </a:graphicData>
+            </a:graphic>
+            <wp14:sizeRelH relativeFrom="page">
+              <wp14:pctWidth>0</wp14:pctWidth>
+            </wp14:sizeRelH>
+            <wp14:sizeRelV relativeFrom="page">
+              <wp14:pctHeight>0</wp14:pctHeight>
+            </wp14:sizeRelV>
+          </wp:anchor>
+        </w:drawing>
       </w:r>
     </w:p>
     <w:p>
       <w:pPr>
         <w:jc w:val="both"/>
-        <w:rPr>
-          <w:b/>
-          <w:bCs/>
-          <w:sz w:val="56"/>
-          <w:szCs w:val="56"/>
-        </w:rPr>
-      </w:pPr>
-    </w:p>
-    <w:p>
-      <w:pPr>
-        <w:rPr>
-          <w:b/>
-          <w:bCs/>
-        </w:rPr>
-      </w:pPr>
-      <w:r>
-        <w:rPr>
-          <w:b/>
-          <w:bCs/>
-        </w:rPr>
+      </w:pPr>
+    </w:p>
+    <w:p>
+      <w:pPr>
+        <w:jc w:val="both"/>
+      </w:pPr>
+      <w:r>
+        <w:rPr>
+          <w:noProof/>
+        </w:rPr>
+        <w:drawing>
+          <wp:anchor distT="0" distB="0" distL="114300" distR="114300" simplePos="0" relativeHeight="251662336" behindDoc="1" locked="0" layoutInCell="1" allowOverlap="1" wp14:anchorId="42F406B4" wp14:editId="58739C29">
+            <wp:simplePos x="0" y="0"/>
+            <wp:positionH relativeFrom="margin">
+              <wp:posOffset>775970</wp:posOffset>
+            </wp:positionH>
+            <wp:positionV relativeFrom="paragraph">
+              <wp:posOffset>433705</wp:posOffset>
+            </wp:positionV>
+            <wp:extent cx="3867150" cy="1903457"/>
+            <wp:effectExtent l="0" t="0" r="0" b="1905"/>
+            <wp:wrapNone/>
+            <wp:docPr id="6" name="Imagen 6"/>
+            <wp:cNvGraphicFramePr>
+              <a:graphicFrameLocks xmlns:a="http://schemas.openxmlformats.org/drawingml/2006/main" noChangeAspect="1"/>
+            </wp:cNvGraphicFramePr>
+            <a:graphic xmlns:a="http://schemas.openxmlformats.org/drawingml/2006/main">
+              <a:graphicData uri="http://schemas.openxmlformats.org/drawingml/2006/picture">
+                <pic:pic xmlns:pic="http://schemas.openxmlformats.org/drawingml/2006/picture">
+                  <pic:nvPicPr>
+                    <pic:cNvPr id="0" name="Picture 1"/>
+                    <pic:cNvPicPr>
+                      <a:picLocks noChangeAspect="1" noChangeArrowheads="1"/>
+                    </pic:cNvPicPr>
+                  </pic:nvPicPr>
+                  <pic:blipFill>
+                    <a:blip r:embed="rId11">
+                      <a:extLst>
+                        <a:ext uri="{28A0092B-C50C-407E-A947-70E740481C1C}">
+                          <a14:useLocalDpi xmlns:a14="http://schemas.microsoft.com/office/drawing/2010/main" val="0"/>
+                        </a:ext>
+                      </a:extLst>
+                    </a:blip>
+                    <a:srcRect/>
+                    <a:stretch>
+                      <a:fillRect/>
+                    </a:stretch>
+                  </pic:blipFill>
+                  <pic:spPr bwMode="auto">
+                    <a:xfrm>
+                      <a:off x="0" y="0"/>
+                      <a:ext cx="3867150" cy="1903457"/>
+                    </a:xfrm>
+                    <a:prstGeom prst="rect">
+                      <a:avLst/>
+                    </a:prstGeom>
+                    <a:noFill/>
+                    <a:ln>
+                      <a:noFill/>
+                    </a:ln>
+                  </pic:spPr>
+                </pic:pic>
+              </a:graphicData>
+            </a:graphic>
+            <wp14:sizeRelH relativeFrom="page">
+              <wp14:pctWidth>0</wp14:pctWidth>
+            </wp14:sizeRelH>
+            <wp14:sizeRelV relativeFrom="page">
+              <wp14:pctHeight>0</wp14:pctHeight>
+            </wp14:sizeRelV>
+          </wp:anchor>
+        </w:drawing>
+      </w:r>
+      <w:r>
+        <w:t xml:space="preserve">Es una herramienta de software libre que se encarga del control de versiones de forma distribuida. Fue diseñada por Linus Torvalds y su lanzamiento fue en 2005, actualmente la supervisa Junio </w:t>
+      </w:r>
+      <w:proofErr w:type="spellStart"/>
+      <w:r>
+        <w:t>Hamano</w:t>
+      </w:r>
+      <w:proofErr w:type="spellEnd"/>
+      <w:r>
+        <w:t>.</w:t>
+      </w:r>
+    </w:p>
+    <w:p>
+      <w:pPr>
+        <w:jc w:val="both"/>
+      </w:pPr>
+    </w:p>
+    <w:p>
+      <w:pPr>
+        <w:jc w:val="both"/>
+      </w:pPr>
+    </w:p>
+    <w:p>
+      <w:pPr>
+        <w:jc w:val="both"/>
+      </w:pPr>
+    </w:p>
+    <w:p>
+      <w:pPr>
+        <w:jc w:val="both"/>
+      </w:pPr>
+    </w:p>
+    <w:p>
+      <w:pPr>
+        <w:jc w:val="both"/>
+      </w:pPr>
+    </w:p>
+    <w:p>
+      <w:pPr>
+        <w:jc w:val="both"/>
+      </w:pPr>
+    </w:p>
+    <w:p>
+      <w:pPr>
+        <w:jc w:val="both"/>
+      </w:pPr>
+      <w:r>
+        <w:t>Su propósito es llevar un registro de todos los cambios en los archivos locales del ordenador</w:t>
+      </w:r>
+      <w:r>
+        <w:t>, añadirlos al servidor remoto</w:t>
+      </w:r>
+      <w:r>
+        <w:t xml:space="preserve"> y poder </w:t>
+      </w:r>
+      <w:r>
+        <w:t>coordinar el trabajo con varias personas, incluso trabajar a la vez.</w:t>
+      </w:r>
+    </w:p>
+    <w:p/>
+    <w:p>
+      <w:r>
+        <w:drawing>
+          <wp:anchor distT="0" distB="0" distL="114300" distR="114300" simplePos="0" relativeHeight="251661312" behindDoc="1" locked="0" layoutInCell="1" allowOverlap="1" wp14:anchorId="3645C1F5" wp14:editId="56FC2EF1">
+            <wp:simplePos x="0" y="0"/>
+            <wp:positionH relativeFrom="margin">
+              <wp:align>center</wp:align>
+            </wp:positionH>
+            <wp:positionV relativeFrom="paragraph">
+              <wp:posOffset>46990</wp:posOffset>
+            </wp:positionV>
+            <wp:extent cx="3000375" cy="1524000"/>
+            <wp:effectExtent l="0" t="0" r="9525" b="0"/>
+            <wp:wrapNone/>
+            <wp:docPr id="5" name="Imagen 5"/>
+            <wp:cNvGraphicFramePr>
+              <a:graphicFrameLocks xmlns:a="http://schemas.openxmlformats.org/drawingml/2006/main" noChangeAspect="1"/>
+            </wp:cNvGraphicFramePr>
+            <a:graphic xmlns:a="http://schemas.openxmlformats.org/drawingml/2006/main">
+              <a:graphicData uri="http://schemas.openxmlformats.org/drawingml/2006/picture">
+                <pic:pic xmlns:pic="http://schemas.openxmlformats.org/drawingml/2006/picture">
+                  <pic:nvPicPr>
+                    <pic:cNvPr id="1" name=""/>
+                    <pic:cNvPicPr/>
+                  </pic:nvPicPr>
+                  <pic:blipFill>
+                    <a:blip r:embed="rId12">
+                      <a:extLst>
+                        <a:ext uri="{28A0092B-C50C-407E-A947-70E740481C1C}">
+                          <a14:useLocalDpi xmlns:a14="http://schemas.microsoft.com/office/drawing/2010/main" val="0"/>
+                        </a:ext>
+                      </a:extLst>
+                    </a:blip>
+                    <a:stretch>
+                      <a:fillRect/>
+                    </a:stretch>
+                  </pic:blipFill>
+                  <pic:spPr>
+                    <a:xfrm>
+                      <a:off x="0" y="0"/>
+                      <a:ext cx="3000375" cy="1524000"/>
+                    </a:xfrm>
+                    <a:prstGeom prst="rect">
+                      <a:avLst/>
+                    </a:prstGeom>
+                  </pic:spPr>
+                </pic:pic>
+              </a:graphicData>
+            </a:graphic>
+            <wp14:sizeRelH relativeFrom="page">
+              <wp14:pctWidth>0</wp14:pctWidth>
+            </wp14:sizeRelH>
+            <wp14:sizeRelV relativeFrom="page">
+              <wp14:pctHeight>0</wp14:pctHeight>
+            </wp14:sizeRelV>
+          </wp:anchor>
+        </w:drawing>
+      </w:r>
+    </w:p>
+    <w:p/>
+    <w:p/>
+    <w:p/>
+    <w:p/>
+    <w:p/>
+    <w:p>
+      <w:r>
+        <w:t>Es una plataforma de gestión y organización basada en la nube que integra todas las funciones de Git. Todos los usuarios pueden ver y gestionar cambios desde la interfaz gráfica que nos proporciona.</w:t>
+      </w:r>
+    </w:p>
+    <w:p>
+      <w:r>
+        <w:t>Esta interfaz facilita su uso para personas con pocos conocimientos.</w:t>
+      </w:r>
+    </w:p>
+    <w:p>
+      <w:r>
+        <w:drawing>
+          <wp:anchor distT="0" distB="0" distL="114300" distR="114300" simplePos="0" relativeHeight="251663360" behindDoc="0" locked="0" layoutInCell="1" allowOverlap="1" wp14:anchorId="446208D0" wp14:editId="50E4368F">
+            <wp:simplePos x="0" y="0"/>
+            <wp:positionH relativeFrom="margin">
+              <wp:align>center</wp:align>
+            </wp:positionH>
+            <wp:positionV relativeFrom="paragraph">
+              <wp:posOffset>76200</wp:posOffset>
+            </wp:positionV>
+            <wp:extent cx="2990850" cy="1990275"/>
+            <wp:effectExtent l="0" t="0" r="0" b="0"/>
+            <wp:wrapNone/>
+            <wp:docPr id="7" name="Imagen 7"/>
+            <wp:cNvGraphicFramePr>
+              <a:graphicFrameLocks xmlns:a="http://schemas.openxmlformats.org/drawingml/2006/main" noChangeAspect="1"/>
+            </wp:cNvGraphicFramePr>
+            <a:graphic xmlns:a="http://schemas.openxmlformats.org/drawingml/2006/main">
+              <a:graphicData uri="http://schemas.openxmlformats.org/drawingml/2006/picture">
+                <pic:pic xmlns:pic="http://schemas.openxmlformats.org/drawingml/2006/picture">
+                  <pic:nvPicPr>
+                    <pic:cNvPr id="1" name=""/>
+                    <pic:cNvPicPr/>
+                  </pic:nvPicPr>
+                  <pic:blipFill>
+                    <a:blip r:embed="rId13">
+                      <a:extLst>
+                        <a:ext uri="{28A0092B-C50C-407E-A947-70E740481C1C}">
+                          <a14:useLocalDpi xmlns:a14="http://schemas.microsoft.com/office/drawing/2010/main" val="0"/>
+                        </a:ext>
+                      </a:extLst>
+                    </a:blip>
+                    <a:stretch>
+                      <a:fillRect/>
+                    </a:stretch>
+                  </pic:blipFill>
+                  <pic:spPr>
+                    <a:xfrm>
+                      <a:off x="0" y="0"/>
+                      <a:ext cx="2990850" cy="1990275"/>
+                    </a:xfrm>
+                    <a:prstGeom prst="rect">
+                      <a:avLst/>
+                    </a:prstGeom>
+                  </pic:spPr>
+                </pic:pic>
+              </a:graphicData>
+            </a:graphic>
+            <wp14:sizeRelH relativeFrom="page">
+              <wp14:pctWidth>0</wp14:pctWidth>
+            </wp14:sizeRelH>
+            <wp14:sizeRelV relativeFrom="page">
+              <wp14:pctHeight>0</wp14:pctHeight>
+            </wp14:sizeRelV>
+          </wp:anchor>
+        </w:drawing>
+      </w:r>
+    </w:p>
+    <w:p/>
+    <w:p>
+      <w:pPr>
+        <w:rPr>
+          <w:b/>
+          <w:bCs/>
+        </w:rPr>
+      </w:pPr>
+    </w:p>
+    <w:p>
+      <w:pPr>
+        <w:rPr>
+          <w:b/>
+          <w:bCs/>
+        </w:rPr>
+      </w:pPr>
+      <w:r>
+        <w:rPr>
+          <w:b/>
+          <w:bCs/>
+        </w:rPr>
+        <w:br w:type="page"/>
+      </w:r>
+    </w:p>
+    <w:p>
+      <w:pPr>
+        <w:rPr>
+          <w:b/>
+          <w:bCs/>
+        </w:rPr>
+      </w:pPr>
+      <w:r>
+        <w:rPr>
+          <w:b/>
+          <w:bCs/>
+        </w:rPr>
+        <w:lastRenderedPageBreak/>
         <w:br w:type="page"/>
       </w:r>
     </w:p>
@@ -573,7 +1094,7 @@
       <w:r>
         <w:t xml:space="preserve"> </w:t>
       </w:r>
-      <w:hyperlink r:id="rId10" w:history="1">
+      <w:hyperlink r:id="rId14" w:history="1">
         <w:r>
           <w:rPr>
             <w:rStyle w:val="Hipervnculo"/>
@@ -713,7 +1234,7 @@
       <w:proofErr w:type="spellEnd"/>
     </w:p>
     <w:p>
-      <w:hyperlink r:id="rId11" w:history="1">
+      <w:hyperlink r:id="rId15" w:history="1">
         <w:r>
           <w:rPr>
             <w:rStyle w:val="Hipervnculo"/>
@@ -723,7 +1244,7 @@
       </w:hyperlink>
     </w:p>
     <w:p>
-      <w:hyperlink r:id="rId12" w:history="1">
+      <w:hyperlink r:id="rId16" w:history="1">
         <w:r>
           <w:rPr>
             <w:rStyle w:val="Hipervnculo"/>
@@ -733,7 +1254,7 @@
       </w:hyperlink>
     </w:p>
     <w:p>
-      <w:hyperlink r:id="rId13" w:history="1">
+      <w:hyperlink r:id="rId17" w:history="1">
         <w:r>
           <w:rPr>
             <w:rStyle w:val="Hipervnculo"/>
@@ -743,7 +1264,7 @@
       </w:hyperlink>
     </w:p>
     <w:p>
-      <w:hyperlink r:id="rId14" w:history="1">
+      <w:hyperlink r:id="rId18" w:history="1">
         <w:r>
           <w:rPr>
             <w:rStyle w:val="Hipervnculo"/>
@@ -753,7 +1274,7 @@
       </w:hyperlink>
     </w:p>
     <w:p>
-      <w:hyperlink r:id="rId15" w:history="1">
+      <w:hyperlink r:id="rId19" w:history="1">
         <w:r>
           <w:rPr>
             <w:rStyle w:val="Hipervnculo"/>
@@ -763,7 +1284,7 @@
       </w:hyperlink>
     </w:p>
     <w:p>
-      <w:hyperlink r:id="rId16" w:history="1">
+      <w:hyperlink r:id="rId20" w:history="1">
         <w:r>
           <w:rPr>
             <w:rStyle w:val="Hipervnculo"/>
@@ -773,7 +1294,7 @@
       </w:hyperlink>
     </w:p>
     <w:p>
-      <w:hyperlink r:id="rId17" w:history="1">
+      <w:hyperlink r:id="rId21" w:history="1">
         <w:r>
           <w:rPr>
             <w:rStyle w:val="Hipervnculo"/>
@@ -783,7 +1304,7 @@
       </w:hyperlink>
     </w:p>
     <w:p>
-      <w:hyperlink r:id="rId18" w:history="1">
+      <w:hyperlink r:id="rId22" w:history="1">
         <w:r>
           <w:rPr>
             <w:rStyle w:val="Hipervnculo"/>
@@ -793,7 +1314,7 @@
       </w:hyperlink>
     </w:p>
     <w:p>
-      <w:hyperlink r:id="rId19" w:history="1">
+      <w:hyperlink r:id="rId23" w:history="1">
         <w:r>
           <w:rPr>
             <w:rStyle w:val="Hipervnculo"/>
@@ -803,7 +1324,7 @@
       </w:hyperlink>
     </w:p>
     <w:p>
-      <w:hyperlink r:id="rId20" w:history="1">
+      <w:hyperlink r:id="rId24" w:history="1">
         <w:r>
           <w:rPr>
             <w:rStyle w:val="Hipervnculo"/>
@@ -818,7 +1339,7 @@
           <w:rStyle w:val="Hipervnculo"/>
         </w:rPr>
       </w:pPr>
-      <w:hyperlink r:id="rId21" w:history="1">
+      <w:hyperlink r:id="rId25" w:history="1">
         <w:r>
           <w:rPr>
             <w:rStyle w:val="Hipervnculo"/>
@@ -828,7 +1349,7 @@
       </w:hyperlink>
     </w:p>
     <w:p>
-      <w:hyperlink r:id="rId22" w:history="1">
+      <w:hyperlink r:id="rId26" w:history="1">
         <w:r>
           <w:rPr>
             <w:rStyle w:val="Hipervnculo"/>
@@ -838,7 +1359,7 @@
       </w:hyperlink>
     </w:p>
     <w:p>
-      <w:hyperlink r:id="rId23" w:history="1">
+      <w:hyperlink r:id="rId27" w:history="1">
         <w:r>
           <w:rPr>
             <w:rStyle w:val="Hipervnculo"/>
@@ -850,9 +1371,13 @@
     <w:p/>
     <w:p/>
     <w:sectPr>
+      <w:footerReference w:type="even" r:id="rId28"/>
+      <w:footerReference w:type="default" r:id="rId29"/>
       <w:pgSz w:w="11906" w:h="16838"/>
       <w:pgMar w:top="1417" w:right="1701" w:bottom="1417" w:left="1701" w:header="708" w:footer="708" w:gutter="0"/>
+      <w:pgNumType w:start="0"/>
       <w:cols w:space="708"/>
+      <w:titlePg/>
       <w:docGrid w:linePitch="360"/>
     </w:sectPr>
   </w:body>
@@ -882,6 +1407,88 @@
     </w:p>
   </w:endnote>
 </w:endnotes>
+</file>
+
+<file path=word/footer1.xml><?xml version="1.0" encoding="utf-8"?>
+<w:ftr xmlns:wpc="http://schemas.microsoft.com/office/word/2010/wordprocessingCanvas" xmlns:cx="http://schemas.microsoft.com/office/drawing/2014/chartex" xmlns:cx1="http://schemas.microsoft.com/office/drawing/2015/9/8/chartex" xmlns:cx2="http://schemas.microsoft.com/office/drawing/2015/10/21/chartex" xmlns:cx3="http://schemas.microsoft.com/office/drawing/2016/5/9/chartex" xmlns:cx4="http://schemas.microsoft.com/office/drawing/2016/5/10/chartex" xmlns:cx5="http://schemas.microsoft.com/office/drawing/2016/5/11/chartex" xmlns:cx6="http://schemas.microsoft.com/office/drawing/2016/5/12/chartex" xmlns:cx7="http://schemas.microsoft.com/office/drawing/2016/5/13/chartex" xmlns:cx8="http://schemas.microsoft.com/office/drawing/2016/5/14/chartex" xmlns:mc="http://schemas.openxmlformats.org/markup-compatibility/2006" xmlns:aink="http://schemas.microsoft.com/office/drawing/2016/ink" xmlns:am3d="http://schemas.microsoft.com/office/drawing/2017/model3d" xmlns:o="urn:schemas-microsoft-com:office:office" xmlns:r="http://schemas.openxmlformats.org/officeDocument/2006/relationships" xmlns:m="http://schemas.openxmlformats.org/officeDocument/2006/math" xmlns:v="urn:schemas-microsoft-com:vml" xmlns:wp14="http://schemas.microsoft.com/office/word/2010/wordprocessingDrawing" xmlns:wp="http://schemas.openxmlformats.org/drawingml/2006/wordprocessingDrawing" xmlns:w10="urn:schemas-microsoft-com:office:word" xmlns:w="http://schemas.openxmlformats.org/wordprocessingml/2006/main" xmlns:w14="http://schemas.microsoft.com/office/word/2010/wordml" xmlns:w15="http://schemas.microsoft.com/office/word/2012/wordml" xmlns:w16cex="http://schemas.microsoft.com/office/word/2018/wordml/cex" xmlns:w16cid="http://schemas.microsoft.com/office/word/2016/wordml/cid" xmlns:w16="http://schemas.microsoft.com/office/word/2018/wordml" xmlns:w16sdtdh="http://schemas.microsoft.com/office/word/2020/wordml/sdtdatahash" xmlns:w16se="http://schemas.microsoft.com/office/word/2015/wordml/symex" xmlns:wpg="http://schemas.microsoft.com/office/word/2010/wordprocessingGroup" xmlns:wpi="http://schemas.microsoft.com/office/word/2010/wordprocessingInk" xmlns:wne="http://schemas.microsoft.com/office/word/2006/wordml" xmlns:wps="http://schemas.microsoft.com/office/word/2010/wordprocessingShape" mc:Ignorable="w14 w15 w16se w16cid w16 w16cex w16sdtdh wp14">
+  <w:sdt>
+    <w:sdtPr>
+      <w:id w:val="-27950706"/>
+      <w:docPartObj>
+        <w:docPartGallery w:val="Page Numbers (Bottom of Page)"/>
+        <w:docPartUnique/>
+      </w:docPartObj>
+    </w:sdtPr>
+    <w:sdtContent>
+      <w:p>
+        <w:pPr>
+          <w:pStyle w:val="Piedepgina"/>
+        </w:pPr>
+        <w:r>
+          <w:fldChar w:fldCharType="begin"/>
+        </w:r>
+        <w:r>
+          <w:instrText>PAGE   \* MERGEFORMAT</w:instrText>
+        </w:r>
+        <w:r>
+          <w:fldChar w:fldCharType="separate"/>
+        </w:r>
+        <w:r>
+          <w:t>2</w:t>
+        </w:r>
+        <w:r>
+          <w:fldChar w:fldCharType="end"/>
+        </w:r>
+      </w:p>
+    </w:sdtContent>
+  </w:sdt>
+  <w:p>
+    <w:pPr>
+      <w:pStyle w:val="Piedepgina"/>
+    </w:pPr>
+  </w:p>
+</w:ftr>
+</file>
+
+<file path=word/footer2.xml><?xml version="1.0" encoding="utf-8"?>
+<w:ftr xmlns:wpc="http://schemas.microsoft.com/office/word/2010/wordprocessingCanvas" xmlns:cx="http://schemas.microsoft.com/office/drawing/2014/chartex" xmlns:cx1="http://schemas.microsoft.com/office/drawing/2015/9/8/chartex" xmlns:cx2="http://schemas.microsoft.com/office/drawing/2015/10/21/chartex" xmlns:cx3="http://schemas.microsoft.com/office/drawing/2016/5/9/chartex" xmlns:cx4="http://schemas.microsoft.com/office/drawing/2016/5/10/chartex" xmlns:cx5="http://schemas.microsoft.com/office/drawing/2016/5/11/chartex" xmlns:cx6="http://schemas.microsoft.com/office/drawing/2016/5/12/chartex" xmlns:cx7="http://schemas.microsoft.com/office/drawing/2016/5/13/chartex" xmlns:cx8="http://schemas.microsoft.com/office/drawing/2016/5/14/chartex" xmlns:mc="http://schemas.openxmlformats.org/markup-compatibility/2006" xmlns:aink="http://schemas.microsoft.com/office/drawing/2016/ink" xmlns:am3d="http://schemas.microsoft.com/office/drawing/2017/model3d" xmlns:o="urn:schemas-microsoft-com:office:office" xmlns:r="http://schemas.openxmlformats.org/officeDocument/2006/relationships" xmlns:m="http://schemas.openxmlformats.org/officeDocument/2006/math" xmlns:v="urn:schemas-microsoft-com:vml" xmlns:wp14="http://schemas.microsoft.com/office/word/2010/wordprocessingDrawing" xmlns:wp="http://schemas.openxmlformats.org/drawingml/2006/wordprocessingDrawing" xmlns:w10="urn:schemas-microsoft-com:office:word" xmlns:w="http://schemas.openxmlformats.org/wordprocessingml/2006/main" xmlns:w14="http://schemas.microsoft.com/office/word/2010/wordml" xmlns:w15="http://schemas.microsoft.com/office/word/2012/wordml" xmlns:w16cex="http://schemas.microsoft.com/office/word/2018/wordml/cex" xmlns:w16cid="http://schemas.microsoft.com/office/word/2016/wordml/cid" xmlns:w16="http://schemas.microsoft.com/office/word/2018/wordml" xmlns:w16sdtdh="http://schemas.microsoft.com/office/word/2020/wordml/sdtdatahash" xmlns:w16se="http://schemas.microsoft.com/office/word/2015/wordml/symex" xmlns:wpg="http://schemas.microsoft.com/office/word/2010/wordprocessingGroup" xmlns:wpi="http://schemas.microsoft.com/office/word/2010/wordprocessingInk" xmlns:wne="http://schemas.microsoft.com/office/word/2006/wordml" xmlns:wps="http://schemas.microsoft.com/office/word/2010/wordprocessingShape" mc:Ignorable="w14 w15 w16se w16cid w16 w16cex w16sdtdh wp14">
+  <w:sdt>
+    <w:sdtPr>
+      <w:id w:val="-401980438"/>
+      <w:docPartObj>
+        <w:docPartGallery w:val="Page Numbers (Bottom of Page)"/>
+      </w:docPartObj>
+    </w:sdtPr>
+    <w:sdtContent>
+      <w:p>
+        <w:pPr>
+          <w:pStyle w:val="Piedepgina"/>
+          <w:jc w:val="right"/>
+        </w:pPr>
+        <w:r>
+          <w:fldChar w:fldCharType="begin"/>
+        </w:r>
+        <w:r>
+          <w:instrText>PAGE   \* MERGEFORMAT</w:instrText>
+        </w:r>
+        <w:r>
+          <w:fldChar w:fldCharType="separate"/>
+        </w:r>
+        <w:r>
+          <w:t>2</w:t>
+        </w:r>
+        <w:r>
+          <w:fldChar w:fldCharType="end"/>
+        </w:r>
+      </w:p>
+    </w:sdtContent>
+  </w:sdt>
+  <w:p>
+    <w:pPr>
+      <w:pStyle w:val="Piedepgina"/>
+    </w:pPr>
+  </w:p>
+</w:ftr>
 </file>
 
 <file path=word/footnotes.xml><?xml version="1.0" encoding="utf-8"?>

</xml_diff>